<commit_message>
THE DI AND primary and qualifier
</commit_message>
<xml_diff>
--- a/Springboot_int.docx
+++ b/Springboot_int.docx
@@ -29,8 +29,17 @@
           <w:sz w:val="40"/>
           <w:szCs w:val="40"/>
         </w:rPr>
-        <w:t>2)what is IOC container ?</w:t>
-      </w:r>
+        <w:t xml:space="preserve">2)what is IOC </w:t>
+      </w:r>
+      <w:proofErr w:type="gramStart"/>
+      <w:r>
+        <w:rPr>
+          <w:sz w:val="40"/>
+          <w:szCs w:val="40"/>
+        </w:rPr>
+        <w:t>container ?</w:t>
+      </w:r>
+      <w:proofErr w:type="gramEnd"/>
     </w:p>
     <w:p>
       <w:pPr>
@@ -44,8 +53,17 @@
           <w:sz w:val="40"/>
           <w:szCs w:val="40"/>
         </w:rPr>
-        <w:t>3)What is Bean Factory ?</w:t>
-      </w:r>
+        <w:t xml:space="preserve">3)What is Bean </w:t>
+      </w:r>
+      <w:proofErr w:type="gramStart"/>
+      <w:r>
+        <w:rPr>
+          <w:sz w:val="40"/>
+          <w:szCs w:val="40"/>
+        </w:rPr>
+        <w:t>Factory ?</w:t>
+      </w:r>
+      <w:proofErr w:type="gramEnd"/>
     </w:p>
     <w:p>
       <w:pPr>
@@ -59,8 +77,26 @@
           <w:sz w:val="40"/>
           <w:szCs w:val="40"/>
         </w:rPr>
-        <w:t>4)what is applicationcontext ?</w:t>
-      </w:r>
+        <w:t xml:space="preserve">4)what is </w:t>
+      </w:r>
+      <w:proofErr w:type="spellStart"/>
+      <w:proofErr w:type="gramStart"/>
+      <w:r>
+        <w:rPr>
+          <w:sz w:val="40"/>
+          <w:szCs w:val="40"/>
+        </w:rPr>
+        <w:t>applicationcontext</w:t>
+      </w:r>
+      <w:proofErr w:type="spellEnd"/>
+      <w:r>
+        <w:rPr>
+          <w:sz w:val="40"/>
+          <w:szCs w:val="40"/>
+        </w:rPr>
+        <w:t xml:space="preserve"> ?</w:t>
+      </w:r>
+      <w:proofErr w:type="gramEnd"/>
     </w:p>
     <w:p>
       <w:pPr>
@@ -81,8 +117,26 @@
           <w:sz w:val="40"/>
           <w:szCs w:val="40"/>
         </w:rPr>
-        <w:t>What is bean in springboot ?</w:t>
-      </w:r>
+        <w:t xml:space="preserve">What is bean in </w:t>
+      </w:r>
+      <w:proofErr w:type="spellStart"/>
+      <w:proofErr w:type="gramStart"/>
+      <w:r>
+        <w:rPr>
+          <w:sz w:val="40"/>
+          <w:szCs w:val="40"/>
+        </w:rPr>
+        <w:t>springboot</w:t>
+      </w:r>
+      <w:proofErr w:type="spellEnd"/>
+      <w:r>
+        <w:rPr>
+          <w:sz w:val="40"/>
+          <w:szCs w:val="40"/>
+        </w:rPr>
+        <w:t xml:space="preserve"> ?</w:t>
+      </w:r>
+      <w:proofErr w:type="gramEnd"/>
     </w:p>
     <w:p>
       <w:pPr>
@@ -124,8 +178,26 @@
           <w:sz w:val="40"/>
           <w:szCs w:val="40"/>
         </w:rPr>
-        <w:t>ity Problem in springboot ?</w:t>
-      </w:r>
+        <w:t xml:space="preserve">ity Problem in </w:t>
+      </w:r>
+      <w:proofErr w:type="spellStart"/>
+      <w:proofErr w:type="gramStart"/>
+      <w:r>
+        <w:rPr>
+          <w:sz w:val="40"/>
+          <w:szCs w:val="40"/>
+        </w:rPr>
+        <w:t>springboot</w:t>
+      </w:r>
+      <w:proofErr w:type="spellEnd"/>
+      <w:r>
+        <w:rPr>
+          <w:sz w:val="40"/>
+          <w:szCs w:val="40"/>
+        </w:rPr>
+        <w:t xml:space="preserve"> ?</w:t>
+      </w:r>
+      <w:proofErr w:type="gramEnd"/>
     </w:p>
     <w:p>
       <w:pPr>
@@ -139,8 +211,17 @@
           <w:sz w:val="40"/>
           <w:szCs w:val="40"/>
         </w:rPr>
-        <w:t>7) what happens when you don’t provide @Component ?</w:t>
-      </w:r>
+        <w:t>7) what happens when you don’t provide @</w:t>
+      </w:r>
+      <w:proofErr w:type="gramStart"/>
+      <w:r>
+        <w:rPr>
+          <w:sz w:val="40"/>
+          <w:szCs w:val="40"/>
+        </w:rPr>
+        <w:t>Component ?</w:t>
+      </w:r>
+      <w:proofErr w:type="gramEnd"/>
     </w:p>
     <w:p>
       <w:pPr>
@@ -161,8 +242,17 @@
           <w:sz w:val="40"/>
           <w:szCs w:val="40"/>
         </w:rPr>
-        <w:t xml:space="preserve"> what is @Primary ?</w:t>
-      </w:r>
+        <w:t xml:space="preserve"> what is @</w:t>
+      </w:r>
+      <w:proofErr w:type="gramStart"/>
+      <w:r>
+        <w:rPr>
+          <w:sz w:val="40"/>
+          <w:szCs w:val="40"/>
+        </w:rPr>
+        <w:t>Primary ?</w:t>
+      </w:r>
+      <w:proofErr w:type="gramEnd"/>
     </w:p>
     <w:p>
       <w:pPr>
@@ -191,7 +281,23 @@
           <w:sz w:val="40"/>
           <w:szCs w:val="40"/>
         </w:rPr>
-        <w:t>10)what is dependacy injection. Explain with @Autowired?</w:t>
+        <w:t xml:space="preserve">10)what is </w:t>
+      </w:r>
+      <w:proofErr w:type="spellStart"/>
+      <w:r>
+        <w:rPr>
+          <w:sz w:val="40"/>
+          <w:szCs w:val="40"/>
+        </w:rPr>
+        <w:t>dependacy</w:t>
+      </w:r>
+      <w:proofErr w:type="spellEnd"/>
+      <w:r>
+        <w:rPr>
+          <w:sz w:val="40"/>
+          <w:szCs w:val="40"/>
+        </w:rPr>
+        <w:t xml:space="preserve"> injection. Explain with @Autowired?</w:t>
       </w:r>
     </w:p>
     <w:p>
@@ -207,6 +313,45 @@
           <w:szCs w:val="40"/>
         </w:rPr>
         <w:t>11)Class level vs Field level vs Method level annotations in java.</w:t>
+      </w:r>
+    </w:p>
+    <w:p>
+      <w:pPr>
+        <w:rPr>
+          <w:sz w:val="40"/>
+          <w:szCs w:val="40"/>
+        </w:rPr>
+      </w:pPr>
+      <w:r>
+        <w:rPr>
+          <w:sz w:val="40"/>
+          <w:szCs w:val="40"/>
+        </w:rPr>
+        <w:t>12)what happens when two beans have the same name in @</w:t>
+      </w:r>
+      <w:proofErr w:type="gramStart"/>
+      <w:r>
+        <w:rPr>
+          <w:sz w:val="40"/>
+          <w:szCs w:val="40"/>
+        </w:rPr>
+        <w:t>Component ?</w:t>
+      </w:r>
+      <w:proofErr w:type="gramEnd"/>
+    </w:p>
+    <w:p>
+      <w:pPr>
+        <w:rPr>
+          <w:sz w:val="40"/>
+          <w:szCs w:val="40"/>
+        </w:rPr>
+      </w:pPr>
+      <w:r>
+        <w:rPr>
+          <w:sz w:val="40"/>
+          <w:szCs w:val="40"/>
+        </w:rPr>
+        <w:t>13)Can we have 2 @Primary beans of the same type.</w:t>
       </w:r>
     </w:p>
     <w:sectPr>

</xml_diff>

<commit_message>
Profiles and Exception handling
</commit_message>
<xml_diff>
--- a/Springboot_int.docx
+++ b/Springboot_int.docx
@@ -1192,6 +1192,126 @@
         </w:rPr>
         <w:lastRenderedPageBreak/>
         <w:t>66)AllowedHeaders vs AllowedOrigins in CQRS.</w:t>
+      </w:r>
+    </w:p>
+    <w:p>
+      <w:pPr>
+        <w:rPr>
+          <w:sz w:val="40"/>
+          <w:szCs w:val="40"/>
+        </w:rPr>
+      </w:pPr>
+      <w:r>
+        <w:rPr>
+          <w:sz w:val="40"/>
+          <w:szCs w:val="40"/>
+        </w:rPr>
+        <w:t>67) what is H2 database and how will you set it up in your application?</w:t>
+      </w:r>
+    </w:p>
+    <w:p>
+      <w:pPr>
+        <w:rPr>
+          <w:sz w:val="40"/>
+          <w:szCs w:val="40"/>
+        </w:rPr>
+      </w:pPr>
+      <w:r>
+        <w:rPr>
+          <w:sz w:val="40"/>
+          <w:szCs w:val="40"/>
+        </w:rPr>
+        <w:t>68)how will you configure the multiple databases in your application ?</w:t>
+      </w:r>
+    </w:p>
+    <w:p>
+      <w:pPr>
+        <w:rPr>
+          <w:sz w:val="40"/>
+          <w:szCs w:val="40"/>
+        </w:rPr>
+      </w:pPr>
+      <w:r>
+        <w:rPr>
+          <w:sz w:val="40"/>
+          <w:szCs w:val="40"/>
+        </w:rPr>
+        <w:t>69) What are Spring profiles and their uses.</w:t>
+      </w:r>
+    </w:p>
+    <w:p>
+      <w:pPr>
+        <w:rPr>
+          <w:sz w:val="40"/>
+          <w:szCs w:val="40"/>
+        </w:rPr>
+      </w:pPr>
+      <w:r>
+        <w:rPr>
+          <w:sz w:val="40"/>
+          <w:szCs w:val="40"/>
+        </w:rPr>
+        <w:t>70)how will you reduce the application startup time in spring boot application ?</w:t>
+      </w:r>
+    </w:p>
+    <w:p>
+      <w:pPr>
+        <w:rPr>
+          <w:sz w:val="40"/>
+          <w:szCs w:val="40"/>
+        </w:rPr>
+      </w:pPr>
+      <w:r>
+        <w:rPr>
+          <w:sz w:val="40"/>
+          <w:szCs w:val="40"/>
+        </w:rPr>
+        <w:t>71)What is lombook dependency and how it’s helpful for developers ?</w:t>
+      </w:r>
+    </w:p>
+    <w:p>
+      <w:pPr>
+        <w:rPr>
+          <w:sz w:val="40"/>
+          <w:szCs w:val="40"/>
+        </w:rPr>
+      </w:pPr>
+      <w:r>
+        <w:rPr>
+          <w:sz w:val="40"/>
+          <w:szCs w:val="40"/>
+        </w:rPr>
+        <w:t>72)@ControllerAdvice vs @RestControllerAdvice.</w:t>
+      </w:r>
+    </w:p>
+    <w:p>
+      <w:pPr>
+        <w:rPr>
+          <w:sz w:val="40"/>
+          <w:szCs w:val="40"/>
+        </w:rPr>
+      </w:pPr>
+      <w:r>
+        <w:rPr>
+          <w:sz w:val="40"/>
+          <w:szCs w:val="40"/>
+        </w:rPr>
+        <w:t>73) Handling exceptions globally in SB.</w:t>
+      </w:r>
+    </w:p>
+    <w:p>
+      <w:pPr>
+        <w:rPr>
+          <w:sz w:val="40"/>
+          <w:szCs w:val="40"/>
+        </w:rPr>
+      </w:pPr>
+      <w:r>
+        <w:rPr>
+          <w:sz w:val="40"/>
+          <w:szCs w:val="40"/>
+        </w:rPr>
+        <w:t>74) How do you handle @Valid exceptions in SB?</w:t>
       </w:r>
     </w:p>
     <w:sectPr>

</xml_diff>